<commit_message>
Fix index on sum (.docx)
</commit_message>
<xml_diff>
--- a/Second Stage Scheduling Problem.docx
+++ b/Second Stage Scheduling Problem.docx
@@ -1,6 +1,6 @@
 
 <file path=word/document.xml><?xml version="1.0" encoding="utf-8"?>
-<w:document xmlns:wpc="http://schemas.microsoft.com/office/word/2010/wordprocessingCanvas" xmlns:cx="http://schemas.microsoft.com/office/drawing/2014/chartex" xmlns:cx1="http://schemas.microsoft.com/office/drawing/2015/9/8/chartex" xmlns:cx2="http://schemas.microsoft.com/office/drawing/2015/10/21/chartex" xmlns:cx3="http://schemas.microsoft.com/office/drawing/2016/5/9/chartex" xmlns:cx4="http://schemas.microsoft.com/office/drawing/2016/5/10/chartex" xmlns:cx5="http://schemas.microsoft.com/office/drawing/2016/5/11/chartex" xmlns:cx6="http://schemas.microsoft.com/office/drawing/2016/5/12/chartex" xmlns:cx7="http://schemas.microsoft.com/office/drawing/2016/5/13/chartex" xmlns:cx8="http://schemas.microsoft.com/office/drawing/2016/5/14/chartex" xmlns:mc="http://schemas.openxmlformats.org/markup-compatibility/2006" xmlns:aink="http://schemas.microsoft.com/office/drawing/2016/ink" xmlns:am3d="http://schemas.microsoft.com/office/drawing/2017/model3d" xmlns:o="urn:schemas-microsoft-com:office:office" xmlns:oel="http://schemas.microsoft.com/office/2019/extlst" xmlns:r="http://schemas.openxmlformats.org/officeDocument/2006/relationships" xmlns:m="http://schemas.openxmlformats.org/officeDocument/2006/math" xmlns:v="urn:schemas-microsoft-com:vml" xmlns:wp14="http://schemas.microsoft.com/office/word/2010/wordprocessingDrawing" xmlns:wp="http://schemas.openxmlformats.org/drawingml/2006/wordprocessingDrawing" xmlns:w10="urn:schemas-microsoft-com:office:word" xmlns:w="http://schemas.openxmlformats.org/wordprocessingml/2006/main" xmlns:w14="http://schemas.microsoft.com/office/word/2010/wordml" xmlns:w15="http://schemas.microsoft.com/office/word/2012/wordml" xmlns:w16cex="http://schemas.microsoft.com/office/word/2018/wordml/cex" xmlns:w16cid="http://schemas.microsoft.com/office/word/2016/wordml/cid" xmlns:w16="http://schemas.microsoft.com/office/word/2018/wordml" xmlns:w16sdtdh="http://schemas.microsoft.com/office/word/2020/wordml/sdtdatahash" xmlns:w16se="http://schemas.microsoft.com/office/word/2015/wordml/symex" xmlns:wpg="http://schemas.microsoft.com/office/word/2010/wordprocessingGroup" xmlns:wpi="http://schemas.microsoft.com/office/word/2010/wordprocessingInk" xmlns:wne="http://schemas.microsoft.com/office/word/2006/wordml" xmlns:wps="http://schemas.microsoft.com/office/word/2010/wordprocessingShape" mc:Ignorable="w14 w15 w16se w16cid w16 w16cex w16sdtdh wp14">
+<w:document xmlns:wpc="http://schemas.microsoft.com/office/word/2010/wordprocessingCanvas" xmlns:cx="http://schemas.microsoft.com/office/drawing/2014/chartex" xmlns:cx1="http://schemas.microsoft.com/office/drawing/2015/9/8/chartex" xmlns:cx2="http://schemas.microsoft.com/office/drawing/2015/10/21/chartex" xmlns:cx3="http://schemas.microsoft.com/office/drawing/2016/5/9/chartex" xmlns:cx4="http://schemas.microsoft.com/office/drawing/2016/5/10/chartex" xmlns:cx5="http://schemas.microsoft.com/office/drawing/2016/5/11/chartex" xmlns:cx6="http://schemas.microsoft.com/office/drawing/2016/5/12/chartex" xmlns:cx7="http://schemas.microsoft.com/office/drawing/2016/5/13/chartex" xmlns:cx8="http://schemas.microsoft.com/office/drawing/2016/5/14/chartex" xmlns:mc="http://schemas.openxmlformats.org/markup-compatibility/2006" xmlns:aink="http://schemas.microsoft.com/office/drawing/2016/ink" xmlns:am3d="http://schemas.microsoft.com/office/drawing/2017/model3d" xmlns:o="urn:schemas-microsoft-com:office:office" xmlns:oel="http://schemas.microsoft.com/office/2019/extlst" xmlns:r="http://schemas.openxmlformats.org/officeDocument/2006/relationships" xmlns:m="http://schemas.openxmlformats.org/officeDocument/2006/math" xmlns:v="urn:schemas-microsoft-com:vml" xmlns:wp14="http://schemas.microsoft.com/office/word/2010/wordprocessingDrawing" xmlns:wp="http://schemas.openxmlformats.org/drawingml/2006/wordprocessingDrawing" xmlns:w10="urn:schemas-microsoft-com:office:word" xmlns:w="http://schemas.openxmlformats.org/wordprocessingml/2006/main" xmlns:w14="http://schemas.microsoft.com/office/word/2010/wordml" xmlns:w15="http://schemas.microsoft.com/office/word/2012/wordml" xmlns:w16cex="http://schemas.microsoft.com/office/word/2018/wordml/cex" xmlns:w16cid="http://schemas.microsoft.com/office/word/2016/wordml/cid" xmlns:w16="http://schemas.microsoft.com/office/word/2018/wordml" xmlns:w16du="http://schemas.microsoft.com/office/word/2023/wordml/word16du" xmlns:w16sdtdh="http://schemas.microsoft.com/office/word/2020/wordml/sdtdatahash" xmlns:w16se="http://schemas.microsoft.com/office/word/2015/wordml/symex" xmlns:wpg="http://schemas.microsoft.com/office/word/2010/wordprocessingGroup" xmlns:wpi="http://schemas.microsoft.com/office/word/2010/wordprocessingInk" xmlns:wne="http://schemas.microsoft.com/office/word/2006/wordml" xmlns:wps="http://schemas.microsoft.com/office/word/2010/wordprocessingShape" mc:Ignorable="w14 w15 w16se w16cid w16 w16cex w16sdtdh wp14">
   <w:body>
     <w:p>
       <w:pPr>
@@ -1082,7 +1082,23 @@
           <w:rFonts w:ascii="Century Gothic" w:eastAsiaTheme="minorEastAsia" w:hAnsi="Century Gothic"/>
           <w:lang w:val="en-US"/>
         </w:rPr>
-        <w:t xml:space="preserve"> states whether or not vehicle </w:t>
+        <w:t xml:space="preserve"> states </w:t>
+      </w:r>
+      <w:proofErr w:type="gramStart"/>
+      <w:r>
+        <w:rPr>
+          <w:rFonts w:ascii="Century Gothic" w:eastAsiaTheme="minorEastAsia" w:hAnsi="Century Gothic"/>
+          <w:lang w:val="en-US"/>
+        </w:rPr>
+        <w:t>whether or not</w:t>
+      </w:r>
+      <w:proofErr w:type="gramEnd"/>
+      <w:r>
+        <w:rPr>
+          <w:rFonts w:ascii="Century Gothic" w:eastAsiaTheme="minorEastAsia" w:hAnsi="Century Gothic"/>
+          <w:lang w:val="en-US"/>
+        </w:rPr>
+        <w:t xml:space="preserve"> vehicle </w:t>
       </w:r>
       <m:oMath>
         <m:r>
@@ -1692,7 +1708,7 @@
                             <w:color w:val="000000"/>
                             <w:lang w:eastAsia="es-CO"/>
                           </w:rPr>
-                          <m:t>v</m:t>
+                          <m:t>c</m:t>
                         </m:r>
                       </m:sub>
                     </m:sSub>
@@ -9684,7 +9700,23 @@
           <w:rFonts w:ascii="Century Gothic" w:eastAsiaTheme="minorEastAsia" w:hAnsi="Century Gothic"/>
           <w:lang w:val="en-US"/>
         </w:rPr>
-        <w:t xml:space="preserve">we have to </w:t>
+        <w:t xml:space="preserve">we </w:t>
+      </w:r>
+      <w:proofErr w:type="gramStart"/>
+      <w:r>
+        <w:rPr>
+          <w:rFonts w:ascii="Century Gothic" w:eastAsiaTheme="minorEastAsia" w:hAnsi="Century Gothic"/>
+          <w:lang w:val="en-US"/>
+        </w:rPr>
+        <w:t>have to</w:t>
+      </w:r>
+      <w:proofErr w:type="gramEnd"/>
+      <w:r>
+        <w:rPr>
+          <w:rFonts w:ascii="Century Gothic" w:eastAsiaTheme="minorEastAsia" w:hAnsi="Century Gothic"/>
+          <w:lang w:val="en-US"/>
+        </w:rPr>
+        <w:t xml:space="preserve"> </w:t>
       </w:r>
       <w:r>
         <w:rPr>
@@ -13224,7 +13256,7 @@
 </file>
 
 <file path=word/numbering.xml><?xml version="1.0" encoding="utf-8"?>
-<w:numbering xmlns:wpc="http://schemas.microsoft.com/office/word/2010/wordprocessingCanvas" xmlns:cx="http://schemas.microsoft.com/office/drawing/2014/chartex" xmlns:cx1="http://schemas.microsoft.com/office/drawing/2015/9/8/chartex" xmlns:cx2="http://schemas.microsoft.com/office/drawing/2015/10/21/chartex" xmlns:cx3="http://schemas.microsoft.com/office/drawing/2016/5/9/chartex" xmlns:cx4="http://schemas.microsoft.com/office/drawing/2016/5/10/chartex" xmlns:cx5="http://schemas.microsoft.com/office/drawing/2016/5/11/chartex" xmlns:cx6="http://schemas.microsoft.com/office/drawing/2016/5/12/chartex" xmlns:cx7="http://schemas.microsoft.com/office/drawing/2016/5/13/chartex" xmlns:cx8="http://schemas.microsoft.com/office/drawing/2016/5/14/chartex" xmlns:mc="http://schemas.openxmlformats.org/markup-compatibility/2006" xmlns:aink="http://schemas.microsoft.com/office/drawing/2016/ink" xmlns:am3d="http://schemas.microsoft.com/office/drawing/2017/model3d" xmlns:o="urn:schemas-microsoft-com:office:office" xmlns:oel="http://schemas.microsoft.com/office/2019/extlst" xmlns:r="http://schemas.openxmlformats.org/officeDocument/2006/relationships" xmlns:m="http://schemas.openxmlformats.org/officeDocument/2006/math" xmlns:v="urn:schemas-microsoft-com:vml" xmlns:wp14="http://schemas.microsoft.com/office/word/2010/wordprocessingDrawing" xmlns:wp="http://schemas.openxmlformats.org/drawingml/2006/wordprocessingDrawing" xmlns:w10="urn:schemas-microsoft-com:office:word" xmlns:w="http://schemas.openxmlformats.org/wordprocessingml/2006/main" xmlns:w14="http://schemas.microsoft.com/office/word/2010/wordml" xmlns:w15="http://schemas.microsoft.com/office/word/2012/wordml" xmlns:w16cex="http://schemas.microsoft.com/office/word/2018/wordml/cex" xmlns:w16cid="http://schemas.microsoft.com/office/word/2016/wordml/cid" xmlns:w16="http://schemas.microsoft.com/office/word/2018/wordml" xmlns:w16sdtdh="http://schemas.microsoft.com/office/word/2020/wordml/sdtdatahash" xmlns:w16se="http://schemas.microsoft.com/office/word/2015/wordml/symex" xmlns:wpg="http://schemas.microsoft.com/office/word/2010/wordprocessingGroup" xmlns:wpi="http://schemas.microsoft.com/office/word/2010/wordprocessingInk" xmlns:wne="http://schemas.microsoft.com/office/word/2006/wordml" xmlns:wps="http://schemas.microsoft.com/office/word/2010/wordprocessingShape" mc:Ignorable="w14 w15 w16se w16cid w16 w16cex w16sdtdh wp14">
+<w:numbering xmlns:wpc="http://schemas.microsoft.com/office/word/2010/wordprocessingCanvas" xmlns:cx="http://schemas.microsoft.com/office/drawing/2014/chartex" xmlns:cx1="http://schemas.microsoft.com/office/drawing/2015/9/8/chartex" xmlns:cx2="http://schemas.microsoft.com/office/drawing/2015/10/21/chartex" xmlns:cx3="http://schemas.microsoft.com/office/drawing/2016/5/9/chartex" xmlns:cx4="http://schemas.microsoft.com/office/drawing/2016/5/10/chartex" xmlns:cx5="http://schemas.microsoft.com/office/drawing/2016/5/11/chartex" xmlns:cx6="http://schemas.microsoft.com/office/drawing/2016/5/12/chartex" xmlns:cx7="http://schemas.microsoft.com/office/drawing/2016/5/13/chartex" xmlns:cx8="http://schemas.microsoft.com/office/drawing/2016/5/14/chartex" xmlns:mc="http://schemas.openxmlformats.org/markup-compatibility/2006" xmlns:aink="http://schemas.microsoft.com/office/drawing/2016/ink" xmlns:am3d="http://schemas.microsoft.com/office/drawing/2017/model3d" xmlns:o="urn:schemas-microsoft-com:office:office" xmlns:oel="http://schemas.microsoft.com/office/2019/extlst" xmlns:r="http://schemas.openxmlformats.org/officeDocument/2006/relationships" xmlns:m="http://schemas.openxmlformats.org/officeDocument/2006/math" xmlns:v="urn:schemas-microsoft-com:vml" xmlns:wp14="http://schemas.microsoft.com/office/word/2010/wordprocessingDrawing" xmlns:wp="http://schemas.openxmlformats.org/drawingml/2006/wordprocessingDrawing" xmlns:w10="urn:schemas-microsoft-com:office:word" xmlns:w="http://schemas.openxmlformats.org/wordprocessingml/2006/main" xmlns:w14="http://schemas.microsoft.com/office/word/2010/wordml" xmlns:w15="http://schemas.microsoft.com/office/word/2012/wordml" xmlns:w16cex="http://schemas.microsoft.com/office/word/2018/wordml/cex" xmlns:w16cid="http://schemas.microsoft.com/office/word/2016/wordml/cid" xmlns:w16="http://schemas.microsoft.com/office/word/2018/wordml" xmlns:w16du="http://schemas.microsoft.com/office/word/2023/wordml/word16du" xmlns:w16sdtdh="http://schemas.microsoft.com/office/word/2020/wordml/sdtdatahash" xmlns:w16se="http://schemas.microsoft.com/office/word/2015/wordml/symex" xmlns:wpg="http://schemas.microsoft.com/office/word/2010/wordprocessingGroup" xmlns:wpi="http://schemas.microsoft.com/office/word/2010/wordprocessingInk" xmlns:wne="http://schemas.microsoft.com/office/word/2006/wordml" xmlns:wps="http://schemas.microsoft.com/office/word/2010/wordprocessingShape" mc:Ignorable="w14 w15 w16se w16cid w16 w16cex w16sdtdh wp14">
   <w:abstractNum w:abstractNumId="0" w15:restartNumberingAfterBreak="0">
     <w:nsid w:val="FFFFFF89"/>
     <w:multiLevelType w:val="singleLevel"/>
@@ -15656,6 +15688,17 @@
 </file>
 
 <file path=customXml/item1.xml><?xml version="1.0" encoding="utf-8"?>
+<p:properties xmlns:p="http://schemas.microsoft.com/office/2006/metadata/properties" xmlns:xsi="http://www.w3.org/2001/XMLSchema-instance" xmlns:pc="http://schemas.microsoft.com/office/infopath/2007/PartnerControls">
+  <documentManagement>
+    <lcf76f155ced4ddcb4097134ff3c332f xmlns="e5a8b621-fe7b-44ed-a5c5-3834ead7e186">
+      <Terms xmlns="http://schemas.microsoft.com/office/infopath/2007/PartnerControls"/>
+    </lcf76f155ced4ddcb4097134ff3c332f>
+    <TaxCatchAll xmlns="125d5373-3f68-4f5a-baf6-6304d20defa7" xsi:nil="true"/>
+  </documentManagement>
+</p:properties>
+</file>
+
+<file path=customXml/item2.xml><?xml version="1.0" encoding="utf-8"?>
 <b:Sources xmlns:b="http://schemas.openxmlformats.org/officeDocument/2006/bibliography" xmlns="http://schemas.openxmlformats.org/officeDocument/2006/bibliography" SelectedStyle="\APASixthEditionOfficeOnline.xsl" StyleName="APA" Version="6">
   <b:Source>
     <b:Tag>Spo</b:Tag>
@@ -15775,18 +15818,16 @@
 </b:Sources>
 </file>
 
-<file path=customXml/item2.xml><?xml version="1.0" encoding="utf-8"?>
-<p:properties xmlns:p="http://schemas.microsoft.com/office/2006/metadata/properties" xmlns:xsi="http://www.w3.org/2001/XMLSchema-instance" xmlns:pc="http://schemas.microsoft.com/office/infopath/2007/PartnerControls">
-  <documentManagement>
-    <lcf76f155ced4ddcb4097134ff3c332f xmlns="e5a8b621-fe7b-44ed-a5c5-3834ead7e186">
-      <Terms xmlns="http://schemas.microsoft.com/office/infopath/2007/PartnerControls"/>
-    </lcf76f155ced4ddcb4097134ff3c332f>
-    <TaxCatchAll xmlns="125d5373-3f68-4f5a-baf6-6304d20defa7" xsi:nil="true"/>
-  </documentManagement>
-</p:properties>
+<file path=customXml/item3.xml><?xml version="1.0" encoding="utf-8"?>
+<?mso-contentType ?>
+<FormTemplates xmlns="http://schemas.microsoft.com/sharepoint/v3/contenttype/forms">
+  <Display>DocumentLibraryForm</Display>
+  <Edit>DocumentLibraryForm</Edit>
+  <New>DocumentLibraryForm</New>
+</FormTemplates>
 </file>
 
-<file path=customXml/item3.xml><?xml version="1.0" encoding="utf-8"?>
+<file path=customXml/item4.xml><?xml version="1.0" encoding="utf-8"?>
 <ct:contentTypeSchema xmlns:ct="http://schemas.microsoft.com/office/2006/metadata/contentType" xmlns:ma="http://schemas.microsoft.com/office/2006/metadata/properties/metaAttributes" ct:_="" ma:_="" ma:contentTypeName="Documento" ma:contentTypeID="0x0101007E721431C022E44ABF37B08F88BDB295" ma:contentTypeVersion="15" ma:contentTypeDescription="Crear nuevo documento." ma:contentTypeScope="" ma:versionID="588a33ccdbfe3ebeb777d6bac3c6807c">
   <xsd:schema xmlns:xsd="http://www.w3.org/2001/XMLSchema" xmlns:xs="http://www.w3.org/2001/XMLSchema" xmlns:p="http://schemas.microsoft.com/office/2006/metadata/properties" xmlns:ns2="e5a8b621-fe7b-44ed-a5c5-3834ead7e186" xmlns:ns3="125d5373-3f68-4f5a-baf6-6304d20defa7" targetNamespace="http://schemas.microsoft.com/office/2006/metadata/properties" ma:root="true" ma:fieldsID="0f8fbb6edbc63087bf04c7bd91001ea6" ns2:_="" ns3:_="">
     <xsd:import namespace="e5a8b621-fe7b-44ed-a5c5-3834ead7e186"/>
@@ -16023,24 +16064,7 @@
 </ct:contentTypeSchema>
 </file>
 
-<file path=customXml/item4.xml><?xml version="1.0" encoding="utf-8"?>
-<?mso-contentType ?>
-<FormTemplates xmlns="http://schemas.microsoft.com/sharepoint/v3/contenttype/forms">
-  <Display>DocumentLibraryForm</Display>
-  <Edit>DocumentLibraryForm</Edit>
-  <New>DocumentLibraryForm</New>
-</FormTemplates>
-</file>
-
 <file path=customXml/itemProps1.xml><?xml version="1.0" encoding="utf-8"?>
-<ds:datastoreItem xmlns:ds="http://schemas.openxmlformats.org/officeDocument/2006/customXml" ds:itemID="{9AC27BF2-D3C8-4BB5-9F93-BB8621DC8D88}">
-  <ds:schemaRefs>
-    <ds:schemaRef ds:uri="http://schemas.openxmlformats.org/officeDocument/2006/bibliography"/>
-  </ds:schemaRefs>
-</ds:datastoreItem>
-</file>
-
-<file path=customXml/itemProps2.xml><?xml version="1.0" encoding="utf-8"?>
 <ds:datastoreItem xmlns:ds="http://schemas.openxmlformats.org/officeDocument/2006/customXml" ds:itemID="{330C1420-D978-47D4-8B02-930C22A8AA57}">
   <ds:schemaRefs>
     <ds:schemaRef ds:uri="http://schemas.microsoft.com/office/2006/metadata/properties"/>
@@ -16051,7 +16075,23 @@
 </ds:datastoreItem>
 </file>
 
+<file path=customXml/itemProps2.xml><?xml version="1.0" encoding="utf-8"?>
+<ds:datastoreItem xmlns:ds="http://schemas.openxmlformats.org/officeDocument/2006/customXml" ds:itemID="{9AC27BF2-D3C8-4BB5-9F93-BB8621DC8D88}">
+  <ds:schemaRefs>
+    <ds:schemaRef ds:uri="http://schemas.openxmlformats.org/officeDocument/2006/bibliography"/>
+  </ds:schemaRefs>
+</ds:datastoreItem>
+</file>
+
 <file path=customXml/itemProps3.xml><?xml version="1.0" encoding="utf-8"?>
+<ds:datastoreItem xmlns:ds="http://schemas.openxmlformats.org/officeDocument/2006/customXml" ds:itemID="{8B4D6E73-BEF3-4EB6-8833-1E33D397CD63}">
+  <ds:schemaRefs>
+    <ds:schemaRef ds:uri="http://schemas.microsoft.com/sharepoint/v3/contenttype/forms"/>
+  </ds:schemaRefs>
+</ds:datastoreItem>
+</file>
+
+<file path=customXml/itemProps4.xml><?xml version="1.0" encoding="utf-8"?>
 <ds:datastoreItem xmlns:ds="http://schemas.openxmlformats.org/officeDocument/2006/customXml" ds:itemID="{B61ADC77-371B-4B44-9064-54F4224C57D3}">
   <ds:schemaRefs>
     <ds:schemaRef ds:uri="http://schemas.microsoft.com/office/2006/metadata/contentType"/>
@@ -16068,12 +16108,4 @@
     <ds:schemaRef ds:uri="http://schemas.microsoft.com/internal/obd"/>
   </ds:schemaRefs>
 </ds:datastoreItem>
-</file>
-
-<file path=customXml/itemProps4.xml><?xml version="1.0" encoding="utf-8"?>
-<ds:datastoreItem xmlns:ds="http://schemas.openxmlformats.org/officeDocument/2006/customXml" ds:itemID="{8B4D6E73-BEF3-4EB6-8833-1E33D397CD63}">
-  <ds:schemaRefs>
-    <ds:schemaRef ds:uri="http://schemas.microsoft.com/sharepoint/v3/contenttype/forms"/>
-  </ds:schemaRefs>
-</ds:datastoreItem>
 </file>
</xml_diff>

<commit_message>
Missing forall in mathematical expression
</commit_message>
<xml_diff>
--- a/Second Stage Scheduling Problem.docx
+++ b/Second Stage Scheduling Problem.docx
@@ -4497,6 +4497,13 @@
                 <w:lang w:val="en-US"/>
               </w:rPr>
               <m:t xml:space="preserve"> </m:t>
+            </m:r>
+            <m:r>
+              <w:rPr>
+                <w:rFonts w:ascii="Cambria Math" w:eastAsiaTheme="minorEastAsia" w:hAnsi="Cambria Math"/>
+                <w:lang w:val="en-US"/>
+              </w:rPr>
+              <m:t>∀</m:t>
             </m:r>
             <m:r>
               <w:rPr>

</xml_diff>